<commit_message>
se agrego bitácora y F1.zip como respaldo
</commit_message>
<xml_diff>
--- a/Proyecto_Clinica_Privada_F1.docx
+++ b/Proyecto_Clinica_Privada_F1.docx
@@ -93,15 +93,7 @@
           <w:sz w:val="48"/>
           <w:szCs w:val="48"/>
         </w:rPr>
-        <w:t xml:space="preserve">Módulo: </w:t>
-      </w:r>
-      <w:r>
-        <w:rPr>
-          <w:rFonts w:cstheme="minorHAnsi"/>
-          <w:sz w:val="48"/>
-          <w:szCs w:val="48"/>
-        </w:rPr>
-        <w:t>Programación Orientada a Objetos</w:t>
+        <w:t>Módulo: Programación Orientada a Objetos</w:t>
       </w:r>
     </w:p>
     <w:p>
@@ -272,7 +264,13 @@
     <w:sdt>
       <w:sdtPr>
         <w:rPr>
-          <w:lang w:val="es-ES"/>
+          <w:rFonts w:asciiTheme="minorHAnsi" w:eastAsiaTheme="minorHAnsi" w:hAnsiTheme="minorHAnsi" w:cstheme="minorBidi"/>
+          <w:color w:val="auto"/>
+          <w:kern w:val="2"/>
+          <w:sz w:val="22"/>
+          <w:szCs w:val="22"/>
+          <w:lang w:val="es-ES" w:eastAsia="en-US"/>
+          <w14:ligatures w14:val="standardContextual"/>
         </w:rPr>
         <w:id w:val="-367534498"/>
         <w:docPartObj>
@@ -282,15 +280,8 @@
       </w:sdtPr>
       <w:sdtEndPr>
         <w:rPr>
-          <w:rFonts w:asciiTheme="minorHAnsi" w:eastAsiaTheme="minorHAnsi" w:hAnsiTheme="minorHAnsi" w:cstheme="minorBidi"/>
           <w:b/>
           <w:bCs/>
-          <w:color w:val="auto"/>
-          <w:kern w:val="2"/>
-          <w:sz w:val="22"/>
-          <w:szCs w:val="22"/>
-          <w:lang w:eastAsia="en-US"/>
-          <w14:ligatures w14:val="standardContextual"/>
         </w:rPr>
       </w:sdtEndPr>
       <w:sdtContent>
@@ -3520,6 +3511,9 @@
     <w:p/>
     <w:p>
       <w:r>
+        <w:rPr>
+          <w:noProof/>
+        </w:rPr>
         <w:drawing>
           <wp:inline distT="0" distB="0" distL="0" distR="0" wp14:anchorId="3FE1B6B1" wp14:editId="7F8B9590">
             <wp:extent cx="5612130" cy="5593080"/>
@@ -26813,27 +26807,15 @@
                 <w14:ligatures w14:val="none"/>
               </w:rPr>
             </w:pPr>
-            <w:proofErr w:type="gramStart"/>
-            <w:r>
-              <w:rPr>
-                <w:rFonts w:ascii="Calibri" w:eastAsia="Times New Roman" w:hAnsi="Calibri" w:cs="Calibri"/>
-                <w:color w:val="000000"/>
-                <w:kern w:val="0"/>
-                <w:lang w:eastAsia="es-419"/>
-                <w14:ligatures w14:val="none"/>
-              </w:rPr>
-              <w:t>VARCHAR(</w:t>
-            </w:r>
-            <w:proofErr w:type="gramEnd"/>
-            <w:r>
-              <w:rPr>
-                <w:rFonts w:ascii="Calibri" w:eastAsia="Times New Roman" w:hAnsi="Calibri" w:cs="Calibri"/>
-                <w:color w:val="000000"/>
-                <w:kern w:val="0"/>
-                <w:lang w:eastAsia="es-419"/>
-                <w14:ligatures w14:val="none"/>
-              </w:rPr>
-              <w:t>3)</w:t>
+            <w:r>
+              <w:rPr>
+                <w:rFonts w:ascii="Calibri" w:eastAsia="Times New Roman" w:hAnsi="Calibri" w:cs="Calibri"/>
+                <w:color w:val="000000"/>
+                <w:kern w:val="0"/>
+                <w:lang w:eastAsia="es-419"/>
+                <w14:ligatures w14:val="none"/>
+              </w:rPr>
+              <w:t>VARCHAR(3)</w:t>
             </w:r>
           </w:p>
         </w:tc>
@@ -26901,7 +26883,6 @@
                 <w14:ligatures w14:val="none"/>
               </w:rPr>
             </w:pPr>
-            <w:proofErr w:type="gramStart"/>
             <w:r>
               <w:rPr>
                 <w:rFonts w:ascii="Calibri" w:eastAsia="Times New Roman" w:hAnsi="Calibri" w:cs="Calibri"/>
@@ -26912,7 +26893,6 @@
               </w:rPr>
               <w:t>ACT,INA</w:t>
             </w:r>
-            <w:proofErr w:type="gramEnd"/>
           </w:p>
         </w:tc>
         <w:tc>
@@ -28816,27 +28796,15 @@
                 <w14:ligatures w14:val="none"/>
               </w:rPr>
             </w:pPr>
-            <w:proofErr w:type="gramStart"/>
-            <w:r>
-              <w:rPr>
-                <w:rFonts w:ascii="Calibri" w:eastAsia="Times New Roman" w:hAnsi="Calibri" w:cs="Calibri"/>
-                <w:color w:val="000000"/>
-                <w:kern w:val="0"/>
-                <w:lang w:eastAsia="es-419"/>
-                <w14:ligatures w14:val="none"/>
-              </w:rPr>
-              <w:t>FK:USUARIOS</w:t>
-            </w:r>
-            <w:proofErr w:type="gramEnd"/>
-            <w:r>
-              <w:rPr>
-                <w:rFonts w:ascii="Calibri" w:eastAsia="Times New Roman" w:hAnsi="Calibri" w:cs="Calibri"/>
-                <w:color w:val="000000"/>
-                <w:kern w:val="0"/>
-                <w:lang w:eastAsia="es-419"/>
-                <w14:ligatures w14:val="none"/>
-              </w:rPr>
-              <w:t>_SISTEMA(PK)</w:t>
+            <w:r>
+              <w:rPr>
+                <w:rFonts w:ascii="Calibri" w:eastAsia="Times New Roman" w:hAnsi="Calibri" w:cs="Calibri"/>
+                <w:color w:val="000000"/>
+                <w:kern w:val="0"/>
+                <w:lang w:eastAsia="es-419"/>
+                <w14:ligatures w14:val="none"/>
+              </w:rPr>
+              <w:t>FK:USUARIOS_SISTEMA(PK)</w:t>
             </w:r>
           </w:p>
         </w:tc>
@@ -29375,27 +29343,15 @@
                 <w14:ligatures w14:val="none"/>
               </w:rPr>
             </w:pPr>
-            <w:proofErr w:type="gramStart"/>
-            <w:r>
-              <w:rPr>
-                <w:rFonts w:ascii="Calibri" w:eastAsia="Times New Roman" w:hAnsi="Calibri" w:cs="Calibri"/>
-                <w:color w:val="000000"/>
-                <w:kern w:val="0"/>
-                <w:lang w:eastAsia="es-419"/>
-                <w14:ligatures w14:val="none"/>
-              </w:rPr>
-              <w:t>VARCHAR(</w:t>
-            </w:r>
-            <w:proofErr w:type="gramEnd"/>
-            <w:r>
-              <w:rPr>
-                <w:rFonts w:ascii="Calibri" w:eastAsia="Times New Roman" w:hAnsi="Calibri" w:cs="Calibri"/>
-                <w:color w:val="000000"/>
-                <w:kern w:val="0"/>
-                <w:lang w:eastAsia="es-419"/>
-                <w14:ligatures w14:val="none"/>
-              </w:rPr>
-              <w:t>255)</w:t>
+            <w:r>
+              <w:rPr>
+                <w:rFonts w:ascii="Calibri" w:eastAsia="Times New Roman" w:hAnsi="Calibri" w:cs="Calibri"/>
+                <w:color w:val="000000"/>
+                <w:kern w:val="0"/>
+                <w:lang w:eastAsia="es-419"/>
+                <w14:ligatures w14:val="none"/>
+              </w:rPr>
+              <w:t>VARCHAR(255)</w:t>
             </w:r>
           </w:p>
         </w:tc>
@@ -30319,27 +30275,15 @@
                 <w14:ligatures w14:val="none"/>
               </w:rPr>
             </w:pPr>
-            <w:proofErr w:type="gramStart"/>
-            <w:r>
-              <w:rPr>
-                <w:rFonts w:ascii="Calibri" w:eastAsia="Times New Roman" w:hAnsi="Calibri" w:cs="Calibri"/>
-                <w:color w:val="000000"/>
-                <w:kern w:val="0"/>
-                <w:lang w:eastAsia="es-419"/>
-                <w14:ligatures w14:val="none"/>
-              </w:rPr>
-              <w:t>VARCHAR(</w:t>
-            </w:r>
-            <w:proofErr w:type="gramEnd"/>
-            <w:r>
-              <w:rPr>
-                <w:rFonts w:ascii="Calibri" w:eastAsia="Times New Roman" w:hAnsi="Calibri" w:cs="Calibri"/>
-                <w:color w:val="000000"/>
-                <w:kern w:val="0"/>
-                <w:lang w:eastAsia="es-419"/>
-                <w14:ligatures w14:val="none"/>
-              </w:rPr>
-              <w:t>255)</w:t>
+            <w:r>
+              <w:rPr>
+                <w:rFonts w:ascii="Calibri" w:eastAsia="Times New Roman" w:hAnsi="Calibri" w:cs="Calibri"/>
+                <w:color w:val="000000"/>
+                <w:kern w:val="0"/>
+                <w:lang w:eastAsia="es-419"/>
+                <w14:ligatures w14:val="none"/>
+              </w:rPr>
+              <w:t>VARCHAR(255)</w:t>
             </w:r>
           </w:p>
         </w:tc>
@@ -30564,27 +30508,15 @@
                 <w14:ligatures w14:val="none"/>
               </w:rPr>
             </w:pPr>
-            <w:proofErr w:type="gramStart"/>
-            <w:r>
-              <w:rPr>
-                <w:rFonts w:ascii="Calibri" w:eastAsia="Times New Roman" w:hAnsi="Calibri" w:cs="Calibri"/>
-                <w:color w:val="000000"/>
-                <w:kern w:val="0"/>
-                <w:lang w:eastAsia="es-419"/>
-                <w14:ligatures w14:val="none"/>
-              </w:rPr>
-              <w:t>VARCHAR(</w:t>
-            </w:r>
-            <w:proofErr w:type="gramEnd"/>
-            <w:r>
-              <w:rPr>
-                <w:rFonts w:ascii="Calibri" w:eastAsia="Times New Roman" w:hAnsi="Calibri" w:cs="Calibri"/>
-                <w:color w:val="000000"/>
-                <w:kern w:val="0"/>
-                <w:lang w:eastAsia="es-419"/>
-                <w14:ligatures w14:val="none"/>
-              </w:rPr>
-              <w:t>3)</w:t>
+            <w:r>
+              <w:rPr>
+                <w:rFonts w:ascii="Calibri" w:eastAsia="Times New Roman" w:hAnsi="Calibri" w:cs="Calibri"/>
+                <w:color w:val="000000"/>
+                <w:kern w:val="0"/>
+                <w:lang w:eastAsia="es-419"/>
+                <w14:ligatures w14:val="none"/>
+              </w:rPr>
+              <w:t>VARCHAR(3)</w:t>
             </w:r>
           </w:p>
         </w:tc>
@@ -30652,7 +30584,6 @@
                 <w14:ligatures w14:val="none"/>
               </w:rPr>
             </w:pPr>
-            <w:proofErr w:type="gramStart"/>
             <w:r>
               <w:rPr>
                 <w:rFonts w:ascii="Calibri" w:eastAsia="Times New Roman" w:hAnsi="Calibri" w:cs="Calibri"/>
@@ -30663,7 +30594,6 @@
               </w:rPr>
               <w:t>ACT,INA</w:t>
             </w:r>
-            <w:proofErr w:type="gramEnd"/>
           </w:p>
         </w:tc>
         <w:tc>
@@ -33113,27 +33043,15 @@
                 <w14:ligatures w14:val="none"/>
               </w:rPr>
             </w:pPr>
-            <w:proofErr w:type="gramStart"/>
-            <w:r>
-              <w:rPr>
-                <w:rFonts w:ascii="Calibri" w:eastAsia="Times New Roman" w:hAnsi="Calibri" w:cs="Calibri"/>
-                <w:color w:val="000000"/>
-                <w:kern w:val="0"/>
-                <w:lang w:eastAsia="es-419"/>
-                <w14:ligatures w14:val="none"/>
-              </w:rPr>
-              <w:t>VARCHAR(</w:t>
-            </w:r>
-            <w:proofErr w:type="gramEnd"/>
-            <w:r>
-              <w:rPr>
-                <w:rFonts w:ascii="Calibri" w:eastAsia="Times New Roman" w:hAnsi="Calibri" w:cs="Calibri"/>
-                <w:color w:val="000000"/>
-                <w:kern w:val="0"/>
-                <w:lang w:eastAsia="es-419"/>
-                <w14:ligatures w14:val="none"/>
-              </w:rPr>
-              <w:t>20)</w:t>
+            <w:r>
+              <w:rPr>
+                <w:rFonts w:ascii="Calibri" w:eastAsia="Times New Roman" w:hAnsi="Calibri" w:cs="Calibri"/>
+                <w:color w:val="000000"/>
+                <w:kern w:val="0"/>
+                <w:lang w:eastAsia="es-419"/>
+                <w14:ligatures w14:val="none"/>
+              </w:rPr>
+              <w:t>VARCHAR(20)</w:t>
             </w:r>
           </w:p>
         </w:tc>
@@ -33358,27 +33276,15 @@
                 <w14:ligatures w14:val="none"/>
               </w:rPr>
             </w:pPr>
-            <w:proofErr w:type="gramStart"/>
-            <w:r>
-              <w:rPr>
-                <w:rFonts w:ascii="Calibri" w:eastAsia="Times New Roman" w:hAnsi="Calibri" w:cs="Calibri"/>
-                <w:color w:val="000000"/>
-                <w:kern w:val="0"/>
-                <w:lang w:eastAsia="es-419"/>
-                <w14:ligatures w14:val="none"/>
-              </w:rPr>
-              <w:t>VARCHAR(</w:t>
-            </w:r>
-            <w:proofErr w:type="gramEnd"/>
-            <w:r>
-              <w:rPr>
-                <w:rFonts w:ascii="Calibri" w:eastAsia="Times New Roman" w:hAnsi="Calibri" w:cs="Calibri"/>
-                <w:color w:val="000000"/>
-                <w:kern w:val="0"/>
-                <w:lang w:eastAsia="es-419"/>
-                <w14:ligatures w14:val="none"/>
-              </w:rPr>
-              <w:t>50)</w:t>
+            <w:r>
+              <w:rPr>
+                <w:rFonts w:ascii="Calibri" w:eastAsia="Times New Roman" w:hAnsi="Calibri" w:cs="Calibri"/>
+                <w:color w:val="000000"/>
+                <w:kern w:val="0"/>
+                <w:lang w:eastAsia="es-419"/>
+                <w14:ligatures w14:val="none"/>
+              </w:rPr>
+              <w:t>VARCHAR(50)</w:t>
             </w:r>
           </w:p>
         </w:tc>
@@ -33603,27 +33509,15 @@
                 <w14:ligatures w14:val="none"/>
               </w:rPr>
             </w:pPr>
-            <w:proofErr w:type="gramStart"/>
-            <w:r>
-              <w:rPr>
-                <w:rFonts w:ascii="Calibri" w:eastAsia="Times New Roman" w:hAnsi="Calibri" w:cs="Calibri"/>
-                <w:color w:val="000000"/>
-                <w:kern w:val="0"/>
-                <w:lang w:eastAsia="es-419"/>
-                <w14:ligatures w14:val="none"/>
-              </w:rPr>
-              <w:t>VARCHAR(</w:t>
-            </w:r>
-            <w:proofErr w:type="gramEnd"/>
-            <w:r>
-              <w:rPr>
-                <w:rFonts w:ascii="Calibri" w:eastAsia="Times New Roman" w:hAnsi="Calibri" w:cs="Calibri"/>
-                <w:color w:val="000000"/>
-                <w:kern w:val="0"/>
-                <w:lang w:eastAsia="es-419"/>
-                <w14:ligatures w14:val="none"/>
-              </w:rPr>
-              <w:t>3)</w:t>
+            <w:r>
+              <w:rPr>
+                <w:rFonts w:ascii="Calibri" w:eastAsia="Times New Roman" w:hAnsi="Calibri" w:cs="Calibri"/>
+                <w:color w:val="000000"/>
+                <w:kern w:val="0"/>
+                <w:lang w:eastAsia="es-419"/>
+                <w14:ligatures w14:val="none"/>
+              </w:rPr>
+              <w:t>VARCHAR(3)</w:t>
             </w:r>
           </w:p>
         </w:tc>
@@ -33691,7 +33585,6 @@
                 <w14:ligatures w14:val="none"/>
               </w:rPr>
             </w:pPr>
-            <w:proofErr w:type="gramStart"/>
             <w:r>
               <w:rPr>
                 <w:rFonts w:ascii="Calibri" w:eastAsia="Times New Roman" w:hAnsi="Calibri" w:cs="Calibri"/>
@@ -33702,7 +33595,6 @@
               </w:rPr>
               <w:t>ACT,INA</w:t>
             </w:r>
-            <w:proofErr w:type="gramEnd"/>
           </w:p>
         </w:tc>
         <w:tc>
@@ -35606,27 +35498,15 @@
                 <w14:ligatures w14:val="none"/>
               </w:rPr>
             </w:pPr>
-            <w:proofErr w:type="gramStart"/>
-            <w:r>
-              <w:rPr>
-                <w:rFonts w:ascii="Calibri" w:eastAsia="Times New Roman" w:hAnsi="Calibri" w:cs="Calibri"/>
-                <w:color w:val="000000"/>
-                <w:kern w:val="0"/>
-                <w:lang w:eastAsia="es-419"/>
-                <w14:ligatures w14:val="none"/>
-              </w:rPr>
-              <w:t>FK:ESPECIALISTAS</w:t>
-            </w:r>
-            <w:proofErr w:type="gramEnd"/>
-            <w:r>
-              <w:rPr>
-                <w:rFonts w:ascii="Calibri" w:eastAsia="Times New Roman" w:hAnsi="Calibri" w:cs="Calibri"/>
-                <w:color w:val="000000"/>
-                <w:kern w:val="0"/>
-                <w:lang w:eastAsia="es-419"/>
-                <w14:ligatures w14:val="none"/>
-              </w:rPr>
-              <w:t>(PK)</w:t>
+            <w:r>
+              <w:rPr>
+                <w:rFonts w:ascii="Calibri" w:eastAsia="Times New Roman" w:hAnsi="Calibri" w:cs="Calibri"/>
+                <w:color w:val="000000"/>
+                <w:kern w:val="0"/>
+                <w:lang w:eastAsia="es-419"/>
+                <w14:ligatures w14:val="none"/>
+              </w:rPr>
+              <w:t>FK:ESPECIALISTAS(PK)</w:t>
             </w:r>
           </w:p>
         </w:tc>
@@ -36398,27 +36278,15 @@
                 <w14:ligatures w14:val="none"/>
               </w:rPr>
             </w:pPr>
-            <w:proofErr w:type="gramStart"/>
-            <w:r>
-              <w:rPr>
-                <w:rFonts w:ascii="Calibri" w:eastAsia="Times New Roman" w:hAnsi="Calibri" w:cs="Calibri"/>
-                <w:color w:val="000000"/>
-                <w:kern w:val="0"/>
-                <w:lang w:eastAsia="es-419"/>
-                <w14:ligatures w14:val="none"/>
-              </w:rPr>
-              <w:t>VARCHAR(</w:t>
-            </w:r>
-            <w:proofErr w:type="gramEnd"/>
-            <w:r>
-              <w:rPr>
-                <w:rFonts w:ascii="Calibri" w:eastAsia="Times New Roman" w:hAnsi="Calibri" w:cs="Calibri"/>
-                <w:color w:val="000000"/>
-                <w:kern w:val="0"/>
-                <w:lang w:eastAsia="es-419"/>
-                <w14:ligatures w14:val="none"/>
-              </w:rPr>
-              <w:t>3)</w:t>
+            <w:r>
+              <w:rPr>
+                <w:rFonts w:ascii="Calibri" w:eastAsia="Times New Roman" w:hAnsi="Calibri" w:cs="Calibri"/>
+                <w:color w:val="000000"/>
+                <w:kern w:val="0"/>
+                <w:lang w:eastAsia="es-419"/>
+                <w14:ligatures w14:val="none"/>
+              </w:rPr>
+              <w:t>VARCHAR(3)</w:t>
             </w:r>
           </w:p>
         </w:tc>
@@ -36486,7 +36354,6 @@
                 <w14:ligatures w14:val="none"/>
               </w:rPr>
             </w:pPr>
-            <w:proofErr w:type="gramStart"/>
             <w:r>
               <w:rPr>
                 <w:rFonts w:ascii="Calibri" w:eastAsia="Times New Roman" w:hAnsi="Calibri" w:cs="Calibri"/>
@@ -36497,7 +36364,6 @@
               </w:rPr>
               <w:t>ACT,INA</w:t>
             </w:r>
-            <w:proofErr w:type="gramEnd"/>
           </w:p>
         </w:tc>
         <w:tc>
@@ -38400,27 +38266,15 @@
                 <w14:ligatures w14:val="none"/>
               </w:rPr>
             </w:pPr>
-            <w:proofErr w:type="gramStart"/>
-            <w:r>
-              <w:rPr>
-                <w:rFonts w:ascii="Calibri" w:eastAsia="Times New Roman" w:hAnsi="Calibri" w:cs="Calibri"/>
-                <w:color w:val="000000"/>
-                <w:kern w:val="0"/>
-                <w:lang w:eastAsia="es-419"/>
-                <w14:ligatures w14:val="none"/>
-              </w:rPr>
-              <w:t>FK:PACIENTES</w:t>
-            </w:r>
-            <w:proofErr w:type="gramEnd"/>
-            <w:r>
-              <w:rPr>
-                <w:rFonts w:ascii="Calibri" w:eastAsia="Times New Roman" w:hAnsi="Calibri" w:cs="Calibri"/>
-                <w:color w:val="000000"/>
-                <w:kern w:val="0"/>
-                <w:lang w:eastAsia="es-419"/>
-                <w14:ligatures w14:val="none"/>
-              </w:rPr>
-              <w:t>(PK)</w:t>
+            <w:r>
+              <w:rPr>
+                <w:rFonts w:ascii="Calibri" w:eastAsia="Times New Roman" w:hAnsi="Calibri" w:cs="Calibri"/>
+                <w:color w:val="000000"/>
+                <w:kern w:val="0"/>
+                <w:lang w:eastAsia="es-419"/>
+                <w14:ligatures w14:val="none"/>
+              </w:rPr>
+              <w:t>FK:PACIENTES(PK)</w:t>
             </w:r>
           </w:p>
         </w:tc>
@@ -38645,27 +38499,15 @@
                 <w14:ligatures w14:val="none"/>
               </w:rPr>
             </w:pPr>
-            <w:proofErr w:type="gramStart"/>
-            <w:r>
-              <w:rPr>
-                <w:rFonts w:ascii="Calibri" w:eastAsia="Times New Roman" w:hAnsi="Calibri" w:cs="Calibri"/>
-                <w:color w:val="000000"/>
-                <w:kern w:val="0"/>
-                <w:lang w:eastAsia="es-419"/>
-                <w14:ligatures w14:val="none"/>
-              </w:rPr>
-              <w:t>FK:USUARIOS</w:t>
-            </w:r>
-            <w:proofErr w:type="gramEnd"/>
-            <w:r>
-              <w:rPr>
-                <w:rFonts w:ascii="Calibri" w:eastAsia="Times New Roman" w:hAnsi="Calibri" w:cs="Calibri"/>
-                <w:color w:val="000000"/>
-                <w:kern w:val="0"/>
-                <w:lang w:eastAsia="es-419"/>
-                <w14:ligatures w14:val="none"/>
-              </w:rPr>
-              <w:t>_SISTEMA(PK)</w:t>
+            <w:r>
+              <w:rPr>
+                <w:rFonts w:ascii="Calibri" w:eastAsia="Times New Roman" w:hAnsi="Calibri" w:cs="Calibri"/>
+                <w:color w:val="000000"/>
+                <w:kern w:val="0"/>
+                <w:lang w:eastAsia="es-419"/>
+                <w14:ligatures w14:val="none"/>
+              </w:rPr>
+              <w:t>FK:USUARIOS_SISTEMA(PK)</w:t>
             </w:r>
           </w:p>
         </w:tc>
@@ -38890,27 +38732,15 @@
                 <w14:ligatures w14:val="none"/>
               </w:rPr>
             </w:pPr>
-            <w:proofErr w:type="gramStart"/>
-            <w:r>
-              <w:rPr>
-                <w:rFonts w:ascii="Calibri" w:eastAsia="Times New Roman" w:hAnsi="Calibri" w:cs="Calibri"/>
-                <w:color w:val="000000"/>
-                <w:kern w:val="0"/>
-                <w:lang w:eastAsia="es-419"/>
-                <w14:ligatures w14:val="none"/>
-              </w:rPr>
-              <w:t>FK:CITAS</w:t>
-            </w:r>
-            <w:proofErr w:type="gramEnd"/>
-            <w:r>
-              <w:rPr>
-                <w:rFonts w:ascii="Calibri" w:eastAsia="Times New Roman" w:hAnsi="Calibri" w:cs="Calibri"/>
-                <w:color w:val="000000"/>
-                <w:kern w:val="0"/>
-                <w:lang w:eastAsia="es-419"/>
-                <w14:ligatures w14:val="none"/>
-              </w:rPr>
-              <w:t>(PK)</w:t>
+            <w:r>
+              <w:rPr>
+                <w:rFonts w:ascii="Calibri" w:eastAsia="Times New Roman" w:hAnsi="Calibri" w:cs="Calibri"/>
+                <w:color w:val="000000"/>
+                <w:kern w:val="0"/>
+                <w:lang w:eastAsia="es-419"/>
+                <w14:ligatures w14:val="none"/>
+              </w:rPr>
+              <w:t>FK:CITAS(PK)</w:t>
             </w:r>
           </w:p>
         </w:tc>
@@ -39601,27 +39431,15 @@
                 <w14:ligatures w14:val="none"/>
               </w:rPr>
             </w:pPr>
-            <w:proofErr w:type="gramStart"/>
-            <w:r>
-              <w:rPr>
-                <w:rFonts w:ascii="Calibri" w:eastAsia="Times New Roman" w:hAnsi="Calibri" w:cs="Calibri"/>
-                <w:color w:val="000000"/>
-                <w:kern w:val="0"/>
-                <w:lang w:eastAsia="es-419"/>
-                <w14:ligatures w14:val="none"/>
-              </w:rPr>
-              <w:t>FK:MEDICAMENTOS</w:t>
-            </w:r>
-            <w:proofErr w:type="gramEnd"/>
-            <w:r>
-              <w:rPr>
-                <w:rFonts w:ascii="Calibri" w:eastAsia="Times New Roman" w:hAnsi="Calibri" w:cs="Calibri"/>
-                <w:color w:val="000000"/>
-                <w:kern w:val="0"/>
-                <w:lang w:eastAsia="es-419"/>
-                <w14:ligatures w14:val="none"/>
-              </w:rPr>
-              <w:t>(PK)</w:t>
+            <w:r>
+              <w:rPr>
+                <w:rFonts w:ascii="Calibri" w:eastAsia="Times New Roman" w:hAnsi="Calibri" w:cs="Calibri"/>
+                <w:color w:val="000000"/>
+                <w:kern w:val="0"/>
+                <w:lang w:eastAsia="es-419"/>
+                <w14:ligatures w14:val="none"/>
+              </w:rPr>
+              <w:t>FK:MEDICAMENTOS(PK)</w:t>
             </w:r>
           </w:p>
         </w:tc>
@@ -39927,27 +39745,15 @@
                 <w14:ligatures w14:val="none"/>
               </w:rPr>
             </w:pPr>
-            <w:proofErr w:type="gramStart"/>
-            <w:r>
-              <w:rPr>
-                <w:rFonts w:ascii="Calibri" w:eastAsia="Times New Roman" w:hAnsi="Calibri" w:cs="Calibri"/>
-                <w:color w:val="000000"/>
-                <w:kern w:val="0"/>
-                <w:lang w:eastAsia="es-419"/>
-                <w14:ligatures w14:val="none"/>
-              </w:rPr>
-              <w:t>VARCHAR(</w:t>
-            </w:r>
-            <w:proofErr w:type="gramEnd"/>
-            <w:r>
-              <w:rPr>
-                <w:rFonts w:ascii="Calibri" w:eastAsia="Times New Roman" w:hAnsi="Calibri" w:cs="Calibri"/>
-                <w:color w:val="000000"/>
-                <w:kern w:val="0"/>
-                <w:lang w:eastAsia="es-419"/>
-                <w14:ligatures w14:val="none"/>
-              </w:rPr>
-              <w:t>20)</w:t>
+            <w:r>
+              <w:rPr>
+                <w:rFonts w:ascii="Calibri" w:eastAsia="Times New Roman" w:hAnsi="Calibri" w:cs="Calibri"/>
+                <w:color w:val="000000"/>
+                <w:kern w:val="0"/>
+                <w:lang w:eastAsia="es-419"/>
+                <w14:ligatures w14:val="none"/>
+              </w:rPr>
+              <w:t>VARCHAR(20)</w:t>
             </w:r>
           </w:p>
         </w:tc>
@@ -40015,27 +39821,15 @@
                 <w14:ligatures w14:val="none"/>
               </w:rPr>
             </w:pPr>
-            <w:proofErr w:type="gramStart"/>
-            <w:r>
-              <w:rPr>
-                <w:rFonts w:ascii="Calibri" w:eastAsia="Times New Roman" w:hAnsi="Calibri" w:cs="Calibri"/>
-                <w:color w:val="000000"/>
-                <w:kern w:val="0"/>
-                <w:lang w:eastAsia="es-419"/>
-                <w14:ligatures w14:val="none"/>
-              </w:rPr>
-              <w:t>EFECTIVO,SIMPE</w:t>
-            </w:r>
-            <w:proofErr w:type="gramEnd"/>
-            <w:r>
-              <w:rPr>
-                <w:rFonts w:ascii="Calibri" w:eastAsia="Times New Roman" w:hAnsi="Calibri" w:cs="Calibri"/>
-                <w:color w:val="000000"/>
-                <w:kern w:val="0"/>
-                <w:lang w:eastAsia="es-419"/>
-                <w14:ligatures w14:val="none"/>
-              </w:rPr>
-              <w:t>,CREDITO,DEBITO</w:t>
+            <w:r>
+              <w:rPr>
+                <w:rFonts w:ascii="Calibri" w:eastAsia="Times New Roman" w:hAnsi="Calibri" w:cs="Calibri"/>
+                <w:color w:val="000000"/>
+                <w:kern w:val="0"/>
+                <w:lang w:eastAsia="es-419"/>
+                <w14:ligatures w14:val="none"/>
+              </w:rPr>
+              <w:t>EFECTIVO,SIMPE,CREDITO,DEBITO</w:t>
             </w:r>
           </w:p>
         </w:tc>
@@ -40103,7 +39897,6 @@
                 <w14:ligatures w14:val="none"/>
               </w:rPr>
             </w:pPr>
-            <w:proofErr w:type="gramStart"/>
             <w:r>
               <w:rPr>
                 <w:rFonts w:ascii="Calibri" w:eastAsia="Times New Roman" w:hAnsi="Calibri" w:cs="Calibri"/>
@@ -40114,7 +39907,6 @@
               </w:rPr>
               <w:t>DEFAULT:EFECTIVO</w:t>
             </w:r>
-            <w:proofErr w:type="gramEnd"/>
           </w:p>
         </w:tc>
       </w:tr>
@@ -40186,27 +39978,15 @@
                 <w14:ligatures w14:val="none"/>
               </w:rPr>
             </w:pPr>
-            <w:proofErr w:type="gramStart"/>
-            <w:r>
-              <w:rPr>
-                <w:rFonts w:ascii="Calibri" w:eastAsia="Times New Roman" w:hAnsi="Calibri" w:cs="Calibri"/>
-                <w:color w:val="000000"/>
-                <w:kern w:val="0"/>
-                <w:lang w:eastAsia="es-419"/>
-                <w14:ligatures w14:val="none"/>
-              </w:rPr>
-              <w:t>VARCHAR(</w:t>
-            </w:r>
-            <w:proofErr w:type="gramEnd"/>
-            <w:r>
-              <w:rPr>
-                <w:rFonts w:ascii="Calibri" w:eastAsia="Times New Roman" w:hAnsi="Calibri" w:cs="Calibri"/>
-                <w:color w:val="000000"/>
-                <w:kern w:val="0"/>
-                <w:lang w:eastAsia="es-419"/>
-                <w14:ligatures w14:val="none"/>
-              </w:rPr>
-              <w:t>3)</w:t>
+            <w:r>
+              <w:rPr>
+                <w:rFonts w:ascii="Calibri" w:eastAsia="Times New Roman" w:hAnsi="Calibri" w:cs="Calibri"/>
+                <w:color w:val="000000"/>
+                <w:kern w:val="0"/>
+                <w:lang w:eastAsia="es-419"/>
+                <w14:ligatures w14:val="none"/>
+              </w:rPr>
+              <w:t>VARCHAR(3)</w:t>
             </w:r>
           </w:p>
         </w:tc>
@@ -40274,7 +40054,6 @@
                 <w14:ligatures w14:val="none"/>
               </w:rPr>
             </w:pPr>
-            <w:proofErr w:type="gramStart"/>
             <w:r>
               <w:rPr>
                 <w:rFonts w:ascii="Calibri" w:eastAsia="Times New Roman" w:hAnsi="Calibri" w:cs="Calibri"/>
@@ -40285,7 +40064,6 @@
               </w:rPr>
               <w:t>ACT,INA</w:t>
             </w:r>
-            <w:proofErr w:type="gramEnd"/>
           </w:p>
         </w:tc>
         <w:tc>
@@ -42188,27 +41966,15 @@
                 <w14:ligatures w14:val="none"/>
               </w:rPr>
             </w:pPr>
-            <w:proofErr w:type="gramStart"/>
-            <w:r>
-              <w:rPr>
-                <w:rFonts w:ascii="Calibri" w:eastAsia="Times New Roman" w:hAnsi="Calibri" w:cs="Calibri"/>
-                <w:color w:val="000000"/>
-                <w:kern w:val="0"/>
-                <w:lang w:eastAsia="es-419"/>
-                <w14:ligatures w14:val="none"/>
-              </w:rPr>
-              <w:t>FK:FACTURA</w:t>
-            </w:r>
-            <w:proofErr w:type="gramEnd"/>
-            <w:r>
-              <w:rPr>
-                <w:rFonts w:ascii="Calibri" w:eastAsia="Times New Roman" w:hAnsi="Calibri" w:cs="Calibri"/>
-                <w:color w:val="000000"/>
-                <w:kern w:val="0"/>
-                <w:lang w:eastAsia="es-419"/>
-                <w14:ligatures w14:val="none"/>
-              </w:rPr>
-              <w:t>(PK)</w:t>
+            <w:r>
+              <w:rPr>
+                <w:rFonts w:ascii="Calibri" w:eastAsia="Times New Roman" w:hAnsi="Calibri" w:cs="Calibri"/>
+                <w:color w:val="000000"/>
+                <w:kern w:val="0"/>
+                <w:lang w:eastAsia="es-419"/>
+                <w14:ligatures w14:val="none"/>
+              </w:rPr>
+              <w:t>FK:FACTURA(PK)</w:t>
             </w:r>
           </w:p>
         </w:tc>
@@ -42515,27 +42281,15 @@
                 <w14:ligatures w14:val="none"/>
               </w:rPr>
             </w:pPr>
-            <w:proofErr w:type="gramStart"/>
-            <w:r>
-              <w:rPr>
-                <w:rFonts w:ascii="Calibri" w:eastAsia="Times New Roman" w:hAnsi="Calibri" w:cs="Calibri"/>
-                <w:color w:val="000000"/>
-                <w:kern w:val="0"/>
-                <w:lang w:eastAsia="es-419"/>
-                <w14:ligatures w14:val="none"/>
-              </w:rPr>
-              <w:t>VARCHAR(</w:t>
-            </w:r>
-            <w:proofErr w:type="gramEnd"/>
-            <w:r>
-              <w:rPr>
-                <w:rFonts w:ascii="Calibri" w:eastAsia="Times New Roman" w:hAnsi="Calibri" w:cs="Calibri"/>
-                <w:color w:val="000000"/>
-                <w:kern w:val="0"/>
-                <w:lang w:eastAsia="es-419"/>
-                <w14:ligatures w14:val="none"/>
-              </w:rPr>
-              <w:t>3)</w:t>
+            <w:r>
+              <w:rPr>
+                <w:rFonts w:ascii="Calibri" w:eastAsia="Times New Roman" w:hAnsi="Calibri" w:cs="Calibri"/>
+                <w:color w:val="000000"/>
+                <w:kern w:val="0"/>
+                <w:lang w:eastAsia="es-419"/>
+                <w14:ligatures w14:val="none"/>
+              </w:rPr>
+              <w:t>VARCHAR(3)</w:t>
             </w:r>
           </w:p>
         </w:tc>
@@ -42603,7 +42357,6 @@
                 <w14:ligatures w14:val="none"/>
               </w:rPr>
             </w:pPr>
-            <w:proofErr w:type="gramStart"/>
             <w:r>
               <w:rPr>
                 <w:rFonts w:ascii="Calibri" w:eastAsia="Times New Roman" w:hAnsi="Calibri" w:cs="Calibri"/>
@@ -42614,7 +42367,6 @@
               </w:rPr>
               <w:t>ACT,INA</w:t>
             </w:r>
-            <w:proofErr w:type="gramEnd"/>
           </w:p>
         </w:tc>
         <w:tc>
@@ -43109,6 +42861,16 @@
         <w:t>Enlace de GitHub del Proyecto</w:t>
       </w:r>
       <w:bookmarkEnd w:id="13"/>
+    </w:p>
+    <w:p>
+      <w:hyperlink r:id="rId9" w:history="1">
+        <w:r>
+          <w:rPr>
+            <w:rStyle w:val="Hipervnculo"/>
+          </w:rPr>
+          <w:t>https://github.com/JoseCamp1/PROYECTO_POO_CLINICA_PRIVADA</w:t>
+        </w:r>
+      </w:hyperlink>
     </w:p>
     <w:sectPr>
       <w:pgSz w:w="12240" w:h="15840"/>
@@ -43694,6 +43456,7 @@
   <w:style w:type="character" w:default="1" w:styleId="Fuentedeprrafopredeter">
     <w:name w:val="Default Paragraph Font"/>
     <w:uiPriority w:val="1"/>
+    <w:semiHidden/>
     <w:unhideWhenUsed/>
   </w:style>
   <w:style w:type="table" w:default="1" w:styleId="Tablanormal">
@@ -44007,6 +43770,18 @@
       <w14:ligatures w14:val="none"/>
     </w:rPr>
   </w:style>
+  <w:style w:type="character" w:styleId="Mencinsinresolver">
+    <w:name w:val="Unresolved Mention"/>
+    <w:basedOn w:val="Fuentedeprrafopredeter"/>
+    <w:uiPriority w:val="99"/>
+    <w:semiHidden/>
+    <w:unhideWhenUsed/>
+    <w:rsid w:val="00401509"/>
+    <w:rPr>
+      <w:color w:val="605E5C"/>
+      <w:shd w:val="clear" w:color="auto" w:fill="E1DFDD"/>
+    </w:rPr>
+  </w:style>
 </w:styles>
 </file>
 

</xml_diff>